<commit_message>
fix templates 002 005
</commit_message>
<xml_diff>
--- a/templates/liquidation/002-Annonce_Legale_Dissolution.docx
+++ b/templates/liquidation/002-Annonce_Legale_Dissolution.docx
@@ -26,7 +26,31 @@
     <w:p/>
     <w:p>
       <w:r>
-        <w:t>Par décision Assemblée Générale Extraordinaire du {{ dissolution_date }}, il a été décidé la dissolution anticipée de la société et sa mise en liquidation amiable à compter du {{ dissolution_date }}, il a été nommé liquidateur(s) M {{ shareholders[0].first_name }} {{ shareholders[0].last_name }} demeurant {{ sh.street_number }} {{ sh.street_name }} {{ sh.zip_code }} {{ sh.city }} et fixé le siège de liquidation où les documents de la liquidation seront notifiés au siège social. Mention en sera faite au RCS de {{ head_office.rcs }}.</w:t>
+        <w:t xml:space="preserve">Par décision Assemblée Générale Extraordinaire du {{ dissolution_date }}, il a été décidé la dissolution anticipée de la société et sa mise en liquidation amiable à compter du {{ dissolution_date }}, il a été nommé liquidateur(s) M {{ shareholders[0].first_name }} {{ shareholders[0].last_name }} demeurant {{ </w:t>
+      </w:r>
+      <w:r>
+        <w:t>shareholders[0].</w:t>
+      </w:r>
+      <w:r>
+        <w:t xml:space="preserve">street_number }} {{ </w:t>
+      </w:r>
+      <w:r>
+        <w:t>shareholders[0].</w:t>
+      </w:r>
+      <w:r>
+        <w:t xml:space="preserve">street_name }} {{ </w:t>
+      </w:r>
+      <w:r>
+        <w:t>shareholders[0].</w:t>
+      </w:r>
+      <w:r>
+        <w:t xml:space="preserve">zip_code }} {{ </w:t>
+      </w:r>
+      <w:r>
+        <w:t>shareholders[0].</w:t>
+      </w:r>
+      <w:r>
+        <w:t>city }} et fixé le siège de liquidation où les documents de la liquidation seront notifiés au siège social. Mention en sera faite au RCS de {{ head_office.rcs }}.</w:t>
       </w:r>
     </w:p>
     <w:sectPr>

</xml_diff>